<commit_message>
Guía para la defensa.
</commit_message>
<xml_diff>
--- a/Defensa Proyecto Final/Datos a ingresar en defensa.docx
+++ b/Defensa Proyecto Final/Datos a ingresar en defensa.docx
@@ -19,7 +19,7 @@
       </w:r>
       <w:proofErr w:type="spellStart"/>
       <w:r>
-        <w:t>fspe</w:t>
+        <w:t>frane</w:t>
       </w:r>
       <w:proofErr w:type="spellEnd"/>
       <w:r>
@@ -75,7 +75,10 @@
         <w:pStyle w:val="Prrafodelista"/>
       </w:pPr>
       <w:r>
-        <w:t>Fletes SPERONI</w:t>
+        <w:t xml:space="preserve">Fletes </w:t>
+      </w:r>
+      <w:r>
+        <w:t xml:space="preserve">DEFENSA </w:t>
       </w:r>
     </w:p>
     <w:p>
@@ -103,6 +106,8 @@
       <w:r>
         <w:t>Realizamos la mudanza de tus cosas de forma rápida y segura. Montevideo-Ciudad de la costa.</w:t>
       </w:r>
+      <w:bookmarkStart w:id="0" w:name="_GoBack"/>
+      <w:bookmarkEnd w:id="0"/>
     </w:p>
     <w:p>
       <w:pPr>
@@ -225,7 +230,7 @@
       </w:r>
       <w:proofErr w:type="spellStart"/>
       <w:r>
-        <w:t>fspe</w:t>
+        <w:t>frane</w:t>
       </w:r>
       <w:proofErr w:type="spellEnd"/>
       <w:r>
@@ -443,11 +448,9 @@
       <w:pPr>
         <w:pStyle w:val="Prrafodelista"/>
       </w:pPr>
-      <w:bookmarkStart w:id="0" w:name="_GoBack"/>
       <w:r>
         <w:t>Hola, soy Majo estudiante avanzada de psicología. Me dedico en mi tiempo libre a cuidar niños para poder seguir estudiando. Tengo buenas referencias en el tema. Estoy de acuerdo con el precio por hora. Saludos.</w:t>
       </w:r>
-      <w:bookmarkEnd w:id="0"/>
     </w:p>
     <w:p>
       <w:pPr>

</xml_diff>